<commit_message>
after word file is savevd
</commit_message>
<xml_diff>
--- a/Практическая работа 1.docx
+++ b/Практическая работа 1.docx
@@ -367,8 +367,6 @@
         </w:rPr>
         <w:t>К</w:t>
       </w:r>
-      <w:bookmarkStart w:id="1" w:name="_GoBack"/>
-      <w:bookmarkEnd w:id="1"/>
       <w:r>
         <w:rPr>
           <w:rFonts w:ascii="Times New Roman" w:eastAsia="Times New Roman" w:hAnsi="Times New Roman" w:cs="Times New Roman"/>
@@ -678,6 +676,380 @@
     </w:p>
     <w:p>
       <w:pPr>
+        <w:spacing w:line="360" w:lineRule="auto"/>
+        <w:jc w:val="both"/>
+        <w:rPr>
+          <w:rFonts w:ascii="Times New Roman" w:eastAsia="Times New Roman" w:hAnsi="Times New Roman" w:cs="Times New Roman"/>
+          <w:sz w:val="28"/>
+          <w:szCs w:val="28"/>
+        </w:rPr>
+      </w:pPr>
+    </w:p>
+    <w:p>
+      <w:pPr>
+        <w:spacing w:line="360" w:lineRule="auto"/>
+        <w:ind w:firstLine="720"/>
+        <w:jc w:val="both"/>
+        <w:rPr>
+          <w:rFonts w:ascii="Times New Roman" w:eastAsia="Times New Roman" w:hAnsi="Times New Roman" w:cs="Times New Roman"/>
+          <w:sz w:val="28"/>
+          <w:szCs w:val="28"/>
+          <w:lang w:val="en-US"/>
+        </w:rPr>
+      </w:pPr>
+      <w:r>
+        <w:rPr>
+          <w:rFonts w:ascii="Times New Roman" w:eastAsia="Times New Roman" w:hAnsi="Times New Roman" w:cs="Times New Roman"/>
+          <w:sz w:val="28"/>
+          <w:szCs w:val="28"/>
+          <w:lang w:val="en-US"/>
+        </w:rPr>
+        <w:t>The waterfall testing model is a testing method in which a software product is tested</w:t>
+      </w:r>
+      <w:r>
+        <w:rPr>
+          <w:rFonts w:ascii="Times New Roman" w:eastAsia="Times New Roman" w:hAnsi="Times New Roman" w:cs="Times New Roman"/>
+          <w:sz w:val="28"/>
+          <w:szCs w:val="28"/>
+          <w:lang w:val="en-US"/>
+        </w:rPr>
+        <w:t xml:space="preserve"> only</w:t>
+      </w:r>
+      <w:r>
+        <w:rPr>
+          <w:rFonts w:ascii="Times New Roman" w:eastAsia="Times New Roman" w:hAnsi="Times New Roman" w:cs="Times New Roman"/>
+          <w:sz w:val="28"/>
+          <w:szCs w:val="28"/>
+          <w:lang w:val="en-US"/>
+        </w:rPr>
+        <w:t xml:space="preserve"> after</w:t>
+      </w:r>
+      <w:r>
+        <w:rPr>
+          <w:rFonts w:ascii="Times New Roman" w:eastAsia="Times New Roman" w:hAnsi="Times New Roman" w:cs="Times New Roman"/>
+          <w:sz w:val="28"/>
+          <w:szCs w:val="28"/>
+          <w:lang w:val="en-US"/>
+        </w:rPr>
+        <w:t xml:space="preserve"> all of the mobile development stages are finished</w:t>
+      </w:r>
+      <w:r>
+        <w:rPr>
+          <w:rFonts w:ascii="Times New Roman" w:eastAsia="Times New Roman" w:hAnsi="Times New Roman" w:cs="Times New Roman"/>
+          <w:sz w:val="28"/>
+          <w:szCs w:val="28"/>
+          <w:lang w:val="en-US"/>
+        </w:rPr>
+        <w:t xml:space="preserve"> </w:t>
+      </w:r>
+      <w:r>
+        <w:rPr>
+          <w:rFonts w:ascii="Times New Roman" w:eastAsia="Times New Roman" w:hAnsi="Times New Roman" w:cs="Times New Roman"/>
+          <w:sz w:val="28"/>
+          <w:szCs w:val="28"/>
+          <w:lang w:val="en-US"/>
+        </w:rPr>
+        <w:t>(Requirements</w:t>
+      </w:r>
+      <w:r>
+        <w:rPr>
+          <w:rFonts w:ascii="Times New Roman" w:eastAsia="Times New Roman" w:hAnsi="Times New Roman" w:cs="Times New Roman"/>
+          <w:sz w:val="28"/>
+          <w:szCs w:val="28"/>
+          <w:lang w:val="en-US"/>
+        </w:rPr>
+        <w:t xml:space="preserve"> specification, Design, Build </w:t>
+      </w:r>
+      <w:r>
+        <w:rPr>
+          <w:rFonts w:ascii="Times New Roman" w:eastAsia="Times New Roman" w:hAnsi="Times New Roman" w:cs="Times New Roman"/>
+          <w:sz w:val="28"/>
+          <w:szCs w:val="28"/>
+          <w:lang w:val="en-US"/>
+        </w:rPr>
+        <w:t xml:space="preserve">stages) and a stage starts only of the one previous to it has ended, exactly like a waterfall. </w:t>
+      </w:r>
+    </w:p>
+    <w:p>
+      <w:pPr>
+        <w:spacing w:line="360" w:lineRule="auto"/>
+        <w:ind w:firstLine="720"/>
+        <w:jc w:val="both"/>
+        <w:rPr>
+          <w:rFonts w:ascii="Times New Roman" w:eastAsia="Times New Roman" w:hAnsi="Times New Roman" w:cs="Times New Roman"/>
+          <w:sz w:val="28"/>
+          <w:szCs w:val="28"/>
+          <w:lang w:val="en-US"/>
+        </w:rPr>
+      </w:pPr>
+      <w:r>
+        <w:rPr>
+          <w:rFonts w:ascii="Times New Roman" w:eastAsia="Times New Roman" w:hAnsi="Times New Roman" w:cs="Times New Roman"/>
+          <w:sz w:val="28"/>
+          <w:szCs w:val="28"/>
+          <w:lang w:val="en-US"/>
+        </w:rPr>
+        <w:t xml:space="preserve">The waterfall project, depending on the assumption that the project requirements are thoroughly laid and understood upfront, allows for development time allocation, testing cost reduction and boosts the speed of the development since it would not be delayed by cyclic testing.  </w:t>
+      </w:r>
+    </w:p>
+    <w:p>
+      <w:pPr>
+        <w:spacing w:line="360" w:lineRule="auto"/>
+        <w:ind w:firstLine="720"/>
+        <w:jc w:val="both"/>
+        <w:rPr>
+          <w:rFonts w:ascii="Times New Roman" w:eastAsia="Times New Roman" w:hAnsi="Times New Roman" w:cs="Times New Roman"/>
+          <w:sz w:val="28"/>
+          <w:szCs w:val="28"/>
+          <w:lang w:val="en-US"/>
+        </w:rPr>
+      </w:pPr>
+      <w:r>
+        <w:rPr>
+          <w:rFonts w:ascii="Times New Roman" w:eastAsia="Times New Roman" w:hAnsi="Times New Roman" w:cs="Times New Roman"/>
+          <w:sz w:val="28"/>
+          <w:szCs w:val="28"/>
+          <w:lang w:val="en-US"/>
+        </w:rPr>
+        <w:t>The waterfall testing model be</w:t>
+      </w:r>
+      <w:r>
+        <w:rPr>
+          <w:rFonts w:ascii="Times New Roman" w:eastAsia="Times New Roman" w:hAnsi="Times New Roman" w:cs="Times New Roman"/>
+          <w:sz w:val="28"/>
+          <w:szCs w:val="28"/>
+          <w:lang w:val="en-US"/>
+        </w:rPr>
+        <w:t xml:space="preserve">st suites small simple projects, since in the case of </w:t>
+      </w:r>
+      <w:r>
+        <w:rPr>
+          <w:rFonts w:ascii="Times New Roman" w:eastAsia="Times New Roman" w:hAnsi="Times New Roman" w:cs="Times New Roman"/>
+          <w:sz w:val="28"/>
+          <w:szCs w:val="28"/>
+          <w:lang w:val="en-US"/>
+        </w:rPr>
+        <w:t>big projects, fixing a bug is often costly and time-consuming and in some cases you might have to rewrite your main code.</w:t>
+      </w:r>
+      <w:r>
+        <w:rPr>
+          <w:rFonts w:ascii="Times New Roman" w:eastAsia="Times New Roman" w:hAnsi="Times New Roman" w:cs="Times New Roman"/>
+          <w:sz w:val="28"/>
+          <w:szCs w:val="28"/>
+          <w:lang w:val="en-US"/>
+        </w:rPr>
+        <w:t xml:space="preserve"> </w:t>
+      </w:r>
+      <w:r>
+        <w:rPr>
+          <w:rFonts w:ascii="Times New Roman" w:eastAsia="Times New Roman" w:hAnsi="Times New Roman" w:cs="Times New Roman"/>
+          <w:sz w:val="28"/>
+          <w:szCs w:val="28"/>
+          <w:lang w:val="en-US"/>
+        </w:rPr>
+        <w:t>In complex projects, bugs can have interconnection between modules and fixing one might lead to several changes over the whole code and in some cases</w:t>
+      </w:r>
+      <w:r>
+        <w:rPr>
+          <w:rFonts w:ascii="Times New Roman" w:eastAsia="Times New Roman" w:hAnsi="Times New Roman" w:cs="Times New Roman"/>
+          <w:sz w:val="28"/>
+          <w:szCs w:val="28"/>
+          <w:lang w:val="en-US"/>
+        </w:rPr>
+        <w:t xml:space="preserve"> you</w:t>
+      </w:r>
+      <w:r>
+        <w:rPr>
+          <w:rFonts w:ascii="Times New Roman" w:eastAsia="Times New Roman" w:hAnsi="Times New Roman" w:cs="Times New Roman"/>
+          <w:sz w:val="28"/>
+          <w:szCs w:val="28"/>
+          <w:lang w:val="en-US"/>
+        </w:rPr>
+        <w:t xml:space="preserve"> </w:t>
+      </w:r>
+      <w:r>
+        <w:rPr>
+          <w:rFonts w:ascii="Times New Roman" w:eastAsia="Times New Roman" w:hAnsi="Times New Roman" w:cs="Times New Roman"/>
+          <w:sz w:val="28"/>
+          <w:szCs w:val="28"/>
+          <w:lang w:val="en-US"/>
+        </w:rPr>
+        <w:t xml:space="preserve">even </w:t>
+      </w:r>
+      <w:r>
+        <w:rPr>
+          <w:rFonts w:ascii="Times New Roman" w:eastAsia="Times New Roman" w:hAnsi="Times New Roman" w:cs="Times New Roman"/>
+          <w:sz w:val="28"/>
+          <w:szCs w:val="28"/>
+          <w:lang w:val="en-US"/>
+        </w:rPr>
+        <w:t xml:space="preserve">would have to </w:t>
+      </w:r>
+      <w:r>
+        <w:rPr>
+          <w:rFonts w:ascii="Times New Roman" w:eastAsia="Times New Roman" w:hAnsi="Times New Roman" w:cs="Times New Roman"/>
+          <w:sz w:val="28"/>
+          <w:szCs w:val="28"/>
+          <w:lang w:val="en-US"/>
+        </w:rPr>
+        <w:t>rewrite the whole code</w:t>
+      </w:r>
+      <w:r>
+        <w:rPr>
+          <w:rFonts w:ascii="Times New Roman" w:eastAsia="Times New Roman" w:hAnsi="Times New Roman" w:cs="Times New Roman"/>
+          <w:sz w:val="28"/>
+          <w:szCs w:val="28"/>
+          <w:lang w:val="en-US"/>
+        </w:rPr>
+        <w:t>.</w:t>
+      </w:r>
+    </w:p>
+    <w:p>
+      <w:pPr>
+        <w:spacing w:line="360" w:lineRule="auto"/>
+        <w:jc w:val="both"/>
+        <w:rPr>
+          <w:rFonts w:ascii="Times New Roman" w:eastAsia="Times New Roman" w:hAnsi="Times New Roman" w:cs="Times New Roman"/>
+          <w:sz w:val="28"/>
+          <w:szCs w:val="28"/>
+          <w:lang w:val="en-US"/>
+        </w:rPr>
+      </w:pPr>
+    </w:p>
+    <w:p>
+      <w:pPr>
+        <w:spacing w:line="360" w:lineRule="auto"/>
+        <w:jc w:val="both"/>
+        <w:rPr>
+          <w:rFonts w:ascii="Times New Roman" w:eastAsia="Times New Roman" w:hAnsi="Times New Roman" w:cs="Times New Roman"/>
+          <w:sz w:val="28"/>
+          <w:szCs w:val="28"/>
+          <w:lang w:val="en-US"/>
+        </w:rPr>
+      </w:pPr>
+    </w:p>
+    <w:p>
+      <w:pPr>
+        <w:spacing w:line="360" w:lineRule="auto"/>
+        <w:jc w:val="both"/>
+        <w:rPr>
+          <w:rFonts w:ascii="Times New Roman" w:eastAsia="Times New Roman" w:hAnsi="Times New Roman" w:cs="Times New Roman"/>
+          <w:sz w:val="28"/>
+          <w:szCs w:val="28"/>
+          <w:lang w:val="en-US"/>
+        </w:rPr>
+      </w:pPr>
+    </w:p>
+    <w:p>
+      <w:pPr>
+        <w:spacing w:line="360" w:lineRule="auto"/>
+        <w:jc w:val="both"/>
+        <w:rPr>
+          <w:rFonts w:ascii="Times New Roman" w:eastAsia="Times New Roman" w:hAnsi="Times New Roman" w:cs="Times New Roman"/>
+          <w:sz w:val="28"/>
+          <w:szCs w:val="28"/>
+          <w:lang w:val="en-US"/>
+        </w:rPr>
+      </w:pPr>
+    </w:p>
+    <w:p>
+      <w:pPr>
+        <w:spacing w:line="360" w:lineRule="auto"/>
+        <w:jc w:val="both"/>
+        <w:rPr>
+          <w:rFonts w:ascii="Times New Roman" w:eastAsia="Times New Roman" w:hAnsi="Times New Roman" w:cs="Times New Roman"/>
+          <w:sz w:val="28"/>
+          <w:szCs w:val="28"/>
+          <w:lang w:val="en-US"/>
+        </w:rPr>
+      </w:pPr>
+    </w:p>
+    <w:p>
+      <w:pPr>
+        <w:spacing w:line="360" w:lineRule="auto"/>
+        <w:jc w:val="both"/>
+        <w:rPr>
+          <w:rFonts w:ascii="Times New Roman" w:eastAsia="Times New Roman" w:hAnsi="Times New Roman" w:cs="Times New Roman"/>
+          <w:sz w:val="28"/>
+          <w:szCs w:val="28"/>
+          <w:lang w:val="en-US"/>
+        </w:rPr>
+      </w:pPr>
+    </w:p>
+    <w:p>
+      <w:pPr>
+        <w:spacing w:line="360" w:lineRule="auto"/>
+        <w:jc w:val="both"/>
+        <w:rPr>
+          <w:rFonts w:ascii="Times New Roman" w:eastAsia="Times New Roman" w:hAnsi="Times New Roman" w:cs="Times New Roman"/>
+          <w:sz w:val="28"/>
+          <w:szCs w:val="28"/>
+          <w:lang w:val="en-US"/>
+        </w:rPr>
+      </w:pPr>
+    </w:p>
+    <w:p>
+      <w:pPr>
+        <w:spacing w:line="360" w:lineRule="auto"/>
+        <w:jc w:val="both"/>
+        <w:rPr>
+          <w:rFonts w:ascii="Times New Roman" w:eastAsia="Times New Roman" w:hAnsi="Times New Roman" w:cs="Times New Roman"/>
+          <w:sz w:val="28"/>
+          <w:szCs w:val="28"/>
+          <w:lang w:val="en-US"/>
+        </w:rPr>
+      </w:pPr>
+    </w:p>
+    <w:p>
+      <w:pPr>
+        <w:spacing w:line="360" w:lineRule="auto"/>
+        <w:jc w:val="both"/>
+        <w:rPr>
+          <w:rFonts w:ascii="Times New Roman" w:eastAsia="Times New Roman" w:hAnsi="Times New Roman" w:cs="Times New Roman"/>
+          <w:sz w:val="28"/>
+          <w:szCs w:val="28"/>
+          <w:lang w:val="en-US"/>
+        </w:rPr>
+      </w:pPr>
+    </w:p>
+    <w:p>
+      <w:pPr>
+        <w:spacing w:line="360" w:lineRule="auto"/>
+        <w:jc w:val="both"/>
+        <w:rPr>
+          <w:rFonts w:ascii="Times New Roman" w:eastAsia="Times New Roman" w:hAnsi="Times New Roman" w:cs="Times New Roman"/>
+          <w:sz w:val="28"/>
+          <w:szCs w:val="28"/>
+          <w:lang w:val="en-US"/>
+        </w:rPr>
+      </w:pPr>
+    </w:p>
+    <w:p>
+      <w:pPr>
+        <w:spacing w:line="360" w:lineRule="auto"/>
+        <w:jc w:val="both"/>
+        <w:rPr>
+          <w:rFonts w:ascii="Times New Roman" w:eastAsia="Times New Roman" w:hAnsi="Times New Roman" w:cs="Times New Roman"/>
+          <w:sz w:val="28"/>
+          <w:szCs w:val="28"/>
+          <w:lang w:val="en-US"/>
+        </w:rPr>
+      </w:pPr>
+    </w:p>
+    <w:p>
+      <w:pPr>
+        <w:spacing w:line="360" w:lineRule="auto"/>
+        <w:jc w:val="both"/>
+        <w:rPr>
+          <w:rFonts w:ascii="Times New Roman" w:eastAsia="Times New Roman" w:hAnsi="Times New Roman" w:cs="Times New Roman"/>
+          <w:sz w:val="28"/>
+          <w:szCs w:val="28"/>
+          <w:lang w:val="en-US"/>
+        </w:rPr>
+      </w:pPr>
+    </w:p>
+    <w:p>
+      <w:pPr>
         <w:numPr>
           <w:ilvl w:val="0"/>
           <w:numId w:val="1"/>
@@ -691,6 +1063,7 @@
           <w:szCs w:val="28"/>
         </w:rPr>
       </w:pPr>
+      <w:bookmarkStart w:id="1" w:name="_GoBack"/>
       <w:r>
         <w:rPr>
           <w:rFonts w:ascii="Times New Roman" w:eastAsia="Times New Roman" w:hAnsi="Times New Roman" w:cs="Times New Roman"/>
@@ -700,6 +1073,7 @@
         <w:t>Выберите тип и функционал прототипа “разрабатываемого” мобильного приложения и опишите его.</w:t>
       </w:r>
     </w:p>
+    <w:bookmarkEnd w:id="1"/>
     <w:p>
       <w:pPr>
         <w:numPr>
@@ -1339,7 +1713,6 @@
   <w:style w:type="character" w:default="1" w:styleId="DefaultParagraphFont">
     <w:name w:val="Default Paragraph Font"/>
     <w:uiPriority w:val="1"/>
-    <w:semiHidden/>
     <w:unhideWhenUsed/>
   </w:style>
   <w:style w:type="table" w:default="1" w:styleId="TableNormal">

</xml_diff>